<commit_message>
Update Week5 and Project1
</commit_message>
<xml_diff>
--- a/Week5/Discussion/Week5 Discussion.docx
+++ b/Week5/Discussion/Week5 Discussion.docx
@@ -64,6 +64,169 @@
       </w:r>
       <w:r>
         <w:t xml:space="preserve"> Structured, tabular data.</w:t>
+      </w:r>
+    </w:p>
+    <w:p/>
+    <w:p>
+      <w:r>
+        <w:t xml:space="preserve">Relational databases are best utilized </w:t>
+      </w:r>
+      <w:r>
+        <w:t>when the data is structured and tabular</w:t>
+      </w:r>
+      <w:r>
+        <w:t xml:space="preserve"> because </w:t>
+      </w:r>
+      <w:r>
+        <w:t xml:space="preserve">they are suitable for storing data organized in fixed schema that </w:t>
+      </w:r>
+      <w:r>
+        <w:t xml:space="preserve">includes </w:t>
+      </w:r>
+      <w:r>
+        <w:t xml:space="preserve">relationships between entities. Relational databases are ACID compliant, which </w:t>
+      </w:r>
+      <w:r>
+        <w:t xml:space="preserve">ensures data consistency and integrity. The fixed schema, in which primary and foreign keys can be </w:t>
+      </w:r>
+      <w:r>
+        <w:t xml:space="preserve">defined to enforce integrity constraints and maintain relationships between tables, </w:t>
+      </w:r>
+      <w:r>
+        <w:t xml:space="preserve">makes relational databases </w:t>
+      </w:r>
+      <w:r>
+        <w:t xml:space="preserve">ideal for users most concerned with </w:t>
+      </w:r>
+      <w:r>
+        <w:t>data consistency and accuracy</w:t>
+      </w:r>
+      <w:r>
+        <w:t>.</w:t>
+      </w:r>
+      <w:r>
+        <w:t xml:space="preserve"> Also, relational databases better handle complex queries</w:t>
+      </w:r>
+      <w:r>
+        <w:t>, like JOINs,</w:t>
+      </w:r>
+      <w:r>
+        <w:t xml:space="preserve"> and allow the </w:t>
+      </w:r>
+      <w:r>
+        <w:t>DBA to create Views specific for user needs.</w:t>
+      </w:r>
+    </w:p>
+    <w:p>
+      <w:r>
+        <w:t>Non-relational datab</w:t>
+      </w:r>
+      <w:r>
+        <w:t>ases have flexible schemas</w:t>
+      </w:r>
+      <w:r>
+        <w:t xml:space="preserve"> that </w:t>
+      </w:r>
+      <w:r>
+        <w:t xml:space="preserve">allow for large amounts of data and </w:t>
+      </w:r>
+      <w:r>
+        <w:t>high user loads</w:t>
+      </w:r>
+      <w:r>
+        <w:t>,</w:t>
+      </w:r>
+      <w:r>
+        <w:t xml:space="preserve"> can be easily updated, </w:t>
+      </w:r>
+      <w:r>
+        <w:t xml:space="preserve">and </w:t>
+      </w:r>
+      <w:r>
+        <w:t>scale horizontally</w:t>
+      </w:r>
+      <w:r>
+        <w:t xml:space="preserve">. Non-relational databases are ideal for scenarios in which the user requires </w:t>
+      </w:r>
+      <w:r>
+        <w:t>access to high volumes of data quickly</w:t>
+      </w:r>
+      <w:r>
+        <w:t>.</w:t>
+      </w:r>
+      <w:r>
+        <w:t xml:space="preserve"> </w:t>
+      </w:r>
+      <w:r>
+        <w:t>Additionally, they can handle a diverse set of datatypes.</w:t>
+      </w:r>
+    </w:p>
+    <w:p>
+      <w:r>
+        <w:t>Two examples where a relational database</w:t>
+      </w:r>
+      <w:r>
+        <w:t xml:space="preserve"> would be better</w:t>
+      </w:r>
+      <w:r>
+        <w:t xml:space="preserve"> than a NoSQL database include a banking system and a customer sales database. </w:t>
+      </w:r>
+      <w:r>
+        <w:t>In the banking system, ACID transactions would play a crucial role</w:t>
+      </w:r>
+      <w:r>
+        <w:t xml:space="preserve"> in ensuring that data such as account balances and loan payment records are consistent and accurate</w:t>
+      </w:r>
+      <w:r>
+        <w:t>, which would both be highly prioritized database qualities in a system that handles such sensitive information. In customer sales database, business analysts would want to perform complex queries</w:t>
+      </w:r>
+      <w:r>
+        <w:t xml:space="preserve"> to extract information that can inform marketing and other strategies</w:t>
+      </w:r>
+      <w:r>
+        <w:t xml:space="preserve">, which would not be as easy in a NoSQL </w:t>
+      </w:r>
+      <w:r>
+        <w:t>database.</w:t>
+      </w:r>
+    </w:p>
+    <w:p>
+      <w:r>
+        <w:t xml:space="preserve">Two examples where a non-relational database would be better than a relational database include social media, and fraud detection. Social media </w:t>
+      </w:r>
+      <w:r>
+        <w:t xml:space="preserve">apps and websites contain tons of information that is accessed and updated by millions of users at a time. It also </w:t>
+      </w:r>
+      <w:r>
+        <w:t>must</w:t>
+      </w:r>
+      <w:r>
+        <w:t xml:space="preserve"> keep track of </w:t>
+      </w:r>
+      <w:r>
+        <w:t xml:space="preserve">a lot of complex relationships </w:t>
+      </w:r>
+      <w:r>
+        <w:lastRenderedPageBreak/>
+        <w:t xml:space="preserve">between accounts and posts. For these reasons, a NoSQL database would be more efficient to </w:t>
+      </w:r>
+      <w:r>
+        <w:t xml:space="preserve">manage the data. In fraud detection, data </w:t>
+      </w:r>
+      <w:r>
+        <w:t>must</w:t>
+      </w:r>
+      <w:r>
+        <w:t xml:space="preserve"> be analyzed in real time to </w:t>
+      </w:r>
+      <w:r>
+        <w:t>quickly identify fraud and alert the victim</w:t>
+      </w:r>
+      <w:r>
+        <w:t>, thus the models that identify fraud need access to data very quickly</w:t>
+      </w:r>
+      <w:r>
+        <w:t>. Fast access to data is a strength of non-relational databases over relational databases.</w:t>
       </w:r>
     </w:p>
     <w:sectPr>

</xml_diff>